<commit_message>
Actualització document del Guió
Faltava la darrera pantalla
</commit_message>
<xml_diff>
--- a/Docs/Presentació PAC 2/Captures.docx
+++ b/Docs/Presentació PAC 2/Captures.docx
@@ -29,7 +29,7 @@
                     </pic:cNvPicPr>
                   </pic:nvPicPr>
                   <pic:blipFill>
-                    <a:blip r:embed="rId5" cstate="print"/>
+                    <a:blip r:embed="rId7" cstate="print"/>
                     <a:srcRect/>
                     <a:stretch>
                       <a:fillRect/>
@@ -95,7 +95,7 @@
                     </pic:cNvPicPr>
                   </pic:nvPicPr>
                   <pic:blipFill>
-                    <a:blip r:embed="rId6" cstate="print"/>
+                    <a:blip r:embed="rId8" cstate="print"/>
                     <a:srcRect/>
                     <a:stretch>
                       <a:fillRect/>
@@ -161,7 +161,7 @@
                     </pic:cNvPicPr>
                   </pic:nvPicPr>
                   <pic:blipFill>
-                    <a:blip r:embed="rId7" cstate="print"/>
+                    <a:blip r:embed="rId9" cstate="print"/>
                     <a:srcRect/>
                     <a:stretch>
                       <a:fillRect/>
@@ -227,7 +227,7 @@
                     </pic:cNvPicPr>
                   </pic:nvPicPr>
                   <pic:blipFill>
-                    <a:blip r:embed="rId8" cstate="print"/>
+                    <a:blip r:embed="rId10" cstate="print"/>
                     <a:srcRect/>
                     <a:stretch>
                       <a:fillRect/>
@@ -297,7 +297,7 @@
                     </pic:cNvPicPr>
                   </pic:nvPicPr>
                   <pic:blipFill>
-                    <a:blip r:embed="rId9" cstate="print"/>
+                    <a:blip r:embed="rId11" cstate="print"/>
                     <a:srcRect/>
                     <a:stretch>
                       <a:fillRect/>
@@ -367,7 +367,7 @@
                     </pic:cNvPicPr>
                   </pic:nvPicPr>
                   <pic:blipFill>
-                    <a:blip r:embed="rId10" cstate="print"/>
+                    <a:blip r:embed="rId12" cstate="print"/>
                     <a:srcRect/>
                     <a:stretch>
                       <a:fillRect/>
@@ -428,7 +428,7 @@
                     </pic:cNvPicPr>
                   </pic:nvPicPr>
                   <pic:blipFill>
-                    <a:blip r:embed="rId11" cstate="print"/>
+                    <a:blip r:embed="rId13" cstate="print"/>
                     <a:srcRect/>
                     <a:stretch>
                       <a:fillRect/>
@@ -500,7 +500,7 @@
                     </pic:cNvPicPr>
                   </pic:nvPicPr>
                   <pic:blipFill>
-                    <a:blip r:embed="rId12" cstate="print"/>
+                    <a:blip r:embed="rId14" cstate="print"/>
                     <a:srcRect/>
                     <a:stretch>
                       <a:fillRect/>
@@ -572,7 +572,7 @@
                     </pic:cNvPicPr>
                   </pic:nvPicPr>
                   <pic:blipFill>
-                    <a:blip r:embed="rId13" cstate="print"/>
+                    <a:blip r:embed="rId15" cstate="print"/>
                     <a:srcRect/>
                     <a:stretch>
                       <a:fillRect/>
@@ -639,7 +639,7 @@
                     </pic:cNvPicPr>
                   </pic:nvPicPr>
                   <pic:blipFill>
-                    <a:blip r:embed="rId14" cstate="print"/>
+                    <a:blip r:embed="rId16" cstate="print"/>
                     <a:srcRect/>
                     <a:stretch>
                       <a:fillRect/>
@@ -711,7 +711,7 @@
                     </pic:cNvPicPr>
                   </pic:nvPicPr>
                   <pic:blipFill>
-                    <a:blip r:embed="rId15" cstate="print"/>
+                    <a:blip r:embed="rId17" cstate="print"/>
                     <a:srcRect/>
                     <a:stretch>
                       <a:fillRect/>
@@ -778,7 +778,7 @@
                     </pic:cNvPicPr>
                   </pic:nvPicPr>
                   <pic:blipFill>
-                    <a:blip r:embed="rId16" cstate="print"/>
+                    <a:blip r:embed="rId18" cstate="print"/>
                     <a:srcRect/>
                     <a:stretch>
                       <a:fillRect/>
@@ -835,7 +835,7 @@
                     </pic:cNvPicPr>
                   </pic:nvPicPr>
                   <pic:blipFill>
-                    <a:blip r:embed="rId17" cstate="print"/>
+                    <a:blip r:embed="rId19" cstate="print"/>
                     <a:srcRect/>
                     <a:stretch>
                       <a:fillRect/>
@@ -907,7 +907,7 @@
                     </pic:cNvPicPr>
                   </pic:nvPicPr>
                   <pic:blipFill>
-                    <a:blip r:embed="rId18" cstate="print"/>
+                    <a:blip r:embed="rId20" cstate="print"/>
                     <a:srcRect/>
                     <a:stretch>
                       <a:fillRect/>
@@ -979,7 +979,7 @@
                     </pic:cNvPicPr>
                   </pic:nvPicPr>
                   <pic:blipFill>
-                    <a:blip r:embed="rId19" cstate="print"/>
+                    <a:blip r:embed="rId21" cstate="print"/>
                     <a:srcRect/>
                     <a:stretch>
                       <a:fillRect/>
@@ -1045,7 +1045,7 @@
                     </pic:cNvPicPr>
                   </pic:nvPicPr>
                   <pic:blipFill>
-                    <a:blip r:embed="rId20" cstate="print"/>
+                    <a:blip r:embed="rId22" cstate="print"/>
                     <a:srcRect/>
                     <a:stretch>
                       <a:fillRect/>
@@ -1111,7 +1111,7 @@
                     </pic:cNvPicPr>
                   </pic:nvPicPr>
                   <pic:blipFill>
-                    <a:blip r:embed="rId21" cstate="print"/>
+                    <a:blip r:embed="rId23" cstate="print"/>
                     <a:srcRect/>
                     <a:stretch>
                       <a:fillRect/>
@@ -1177,7 +1177,7 @@
                     </pic:cNvPicPr>
                   </pic:nvPicPr>
                   <pic:blipFill>
-                    <a:blip r:embed="rId22" cstate="print"/>
+                    <a:blip r:embed="rId24" cstate="print"/>
                     <a:srcRect/>
                     <a:stretch>
                       <a:fillRect/>
@@ -1243,7 +1243,7 @@
                     </pic:cNvPicPr>
                   </pic:nvPicPr>
                   <pic:blipFill>
-                    <a:blip r:embed="rId23" cstate="print"/>
+                    <a:blip r:embed="rId25" cstate="print"/>
                     <a:srcRect/>
                     <a:stretch>
                       <a:fillRect/>
@@ -1309,7 +1309,7 @@
                     </pic:cNvPicPr>
                   </pic:nvPicPr>
                   <pic:blipFill>
-                    <a:blip r:embed="rId24" cstate="print"/>
+                    <a:blip r:embed="rId26" cstate="print"/>
                     <a:srcRect/>
                     <a:stretch>
                       <a:fillRect/>
@@ -1375,7 +1375,7 @@
                     </pic:cNvPicPr>
                   </pic:nvPicPr>
                   <pic:blipFill>
-                    <a:blip r:embed="rId25" cstate="print"/>
+                    <a:blip r:embed="rId27" cstate="print"/>
                     <a:srcRect/>
                     <a:stretch>
                       <a:fillRect/>
@@ -1441,7 +1441,7 @@
                     </pic:cNvPicPr>
                   </pic:nvPicPr>
                   <pic:blipFill>
-                    <a:blip r:embed="rId26" cstate="print"/>
+                    <a:blip r:embed="rId28" cstate="print"/>
                     <a:srcRect/>
                     <a:stretch>
                       <a:fillRect/>
@@ -1507,7 +1507,7 @@
                     </pic:cNvPicPr>
                   </pic:nvPicPr>
                   <pic:blipFill>
-                    <a:blip r:embed="rId27" cstate="print"/>
+                    <a:blip r:embed="rId29" cstate="print"/>
                     <a:srcRect/>
                     <a:stretch>
                       <a:fillRect/>
@@ -1536,9 +1536,65 @@
         </w:drawing>
       </w:r>
     </w:p>
+    <w:p>
+      <w:pPr>
+        <w:spacing w:line="276" w:lineRule="auto"/>
+        <w:jc w:val="left"/>
+      </w:pPr>
+      <w:r>
+        <w:br w:type="page"/>
+      </w:r>
+    </w:p>
+    <w:p>
+      <w:pPr>
+        <w:jc w:val="center"/>
+      </w:pPr>
+      <w:r>
+        <w:rPr>
+          <w:noProof/>
+          <w:lang w:val="es-ES" w:eastAsia="es-ES" w:bidi="ar-SA"/>
+        </w:rPr>
+        <w:lastRenderedPageBreak/>
+        <w:drawing>
+          <wp:inline distT="0" distB="0" distL="0" distR="0">
+            <wp:extent cx="3096057" cy="6087325"/>
+            <wp:effectExtent l="19050" t="0" r="9093" b="0"/>
+            <wp:docPr id="3" name="2 Imagen" descr="gracies.png"/>
+            <wp:cNvGraphicFramePr>
+              <a:graphicFrameLocks xmlns:a="http://schemas.openxmlformats.org/drawingml/2006/main" noChangeAspect="1"/>
+            </wp:cNvGraphicFramePr>
+            <a:graphic xmlns:a="http://schemas.openxmlformats.org/drawingml/2006/main">
+              <a:graphicData uri="http://schemas.openxmlformats.org/drawingml/2006/picture">
+                <pic:pic xmlns:pic="http://schemas.openxmlformats.org/drawingml/2006/picture">
+                  <pic:nvPicPr>
+                    <pic:cNvPr id="0" name="gracies.png"/>
+                    <pic:cNvPicPr/>
+                  </pic:nvPicPr>
+                  <pic:blipFill>
+                    <a:blip r:embed="rId30" cstate="print"/>
+                    <a:stretch>
+                      <a:fillRect/>
+                    </a:stretch>
+                  </pic:blipFill>
+                  <pic:spPr>
+                    <a:xfrm>
+                      <a:off x="0" y="0"/>
+                      <a:ext cx="3096057" cy="6087325"/>
+                    </a:xfrm>
+                    <a:prstGeom prst="rect">
+                      <a:avLst/>
+                    </a:prstGeom>
+                  </pic:spPr>
+                </pic:pic>
+              </a:graphicData>
+            </a:graphic>
+          </wp:inline>
+        </w:drawing>
+      </w:r>
+    </w:p>
     <w:sectPr>
-      <w:headerReference w:type="default" r:id="rId28"/>
-      <w:footerReference w:type="default" r:id="rId29"/>
+      <w:headerReference w:type="default" r:id="rId31"/>
+      <w:footerReference w:type="default" r:id="rId32"/>
       <w:pgSz w:w="11906" w:h="16838"/>
       <w:pgMar w:top="1417" w:right="1701" w:bottom="1417" w:left="1701" w:header="708" w:footer="708" w:gutter="0"/>
       <w:cols w:space="708"/>
@@ -1546,6 +1602,31 @@
     </w:sectPr>
   </w:body>
 </w:document>
+</file>
+
+<file path=word/endnotes.xml><?xml version="1.0" encoding="utf-8"?>
+<w:endnotes xmlns:ve="http://schemas.openxmlformats.org/markup-compatibility/2006" xmlns:o="urn:schemas-microsoft-com:office:office" xmlns:r="http://schemas.openxmlformats.org/officeDocument/2006/relationships" xmlns:m="http://schemas.openxmlformats.org/officeDocument/2006/math" xmlns:v="urn:schemas-microsoft-com:vml" xmlns:wp="http://schemas.openxmlformats.org/drawingml/2006/wordprocessingDrawing" xmlns:w10="urn:schemas-microsoft-com:office:word" xmlns:w="http://schemas.openxmlformats.org/wordprocessingml/2006/main" xmlns:wne="http://schemas.microsoft.com/office/word/2006/wordml">
+  <w:endnote w:type="separator" w:id="-1">
+    <w:p>
+      <w:pPr>
+        <w:spacing w:after="0" w:line="240" w:lineRule="auto"/>
+      </w:pPr>
+      <w:r>
+        <w:separator/>
+      </w:r>
+    </w:p>
+  </w:endnote>
+  <w:endnote w:type="continuationSeparator" w:id="0">
+    <w:p>
+      <w:pPr>
+        <w:spacing w:after="0" w:line="240" w:lineRule="auto"/>
+      </w:pPr>
+      <w:r>
+        <w:continuationSeparator/>
+      </w:r>
+    </w:p>
+  </w:endnote>
+</w:endnotes>
 </file>
 
 <file path=word/footer1.xml><?xml version="1.0" encoding="utf-8"?>
@@ -1557,6 +1638,31 @@
     </w:pPr>
   </w:p>
 </w:ftr>
+</file>
+
+<file path=word/footnotes.xml><?xml version="1.0" encoding="utf-8"?>
+<w:footnotes xmlns:ve="http://schemas.openxmlformats.org/markup-compatibility/2006" xmlns:o="urn:schemas-microsoft-com:office:office" xmlns:r="http://schemas.openxmlformats.org/officeDocument/2006/relationships" xmlns:m="http://schemas.openxmlformats.org/officeDocument/2006/math" xmlns:v="urn:schemas-microsoft-com:vml" xmlns:wp="http://schemas.openxmlformats.org/drawingml/2006/wordprocessingDrawing" xmlns:w10="urn:schemas-microsoft-com:office:word" xmlns:w="http://schemas.openxmlformats.org/wordprocessingml/2006/main" xmlns:wne="http://schemas.microsoft.com/office/word/2006/wordml">
+  <w:footnote w:type="separator" w:id="-1">
+    <w:p>
+      <w:pPr>
+        <w:spacing w:after="0" w:line="240" w:lineRule="auto"/>
+      </w:pPr>
+      <w:r>
+        <w:separator/>
+      </w:r>
+    </w:p>
+  </w:footnote>
+  <w:footnote w:type="continuationSeparator" w:id="0">
+    <w:p>
+      <w:pPr>
+        <w:spacing w:after="0" w:line="240" w:lineRule="auto"/>
+      </w:pPr>
+      <w:r>
+        <w:continuationSeparator/>
+      </w:r>
+    </w:p>
+  </w:footnote>
+</w:footnotes>
 </file>
 
 <file path=word/header1.xml><?xml version="1.0" encoding="utf-8"?>
@@ -2260,7 +2366,7 @@
 </file>
 
 <file path=customXml/itemProps1.xml><?xml version="1.0" encoding="utf-8"?>
-<ds:datastoreItem xmlns:ds="http://schemas.openxmlformats.org/officeDocument/2006/customXml" ds:itemID="{994520DC-7FF7-49D2-9A77-F45236391347}">
+<ds:datastoreItem xmlns:ds="http://schemas.openxmlformats.org/officeDocument/2006/customXml" ds:itemID="{6AE340EA-D645-4079-9E99-142CA97F184E}">
   <ds:schemaRefs>
     <ds:schemaRef ds:uri="http://schemas.openxmlformats.org/officeDocument/2006/bibliography"/>
   </ds:schemaRefs>

</xml_diff>